<commit_message>
Update 11.Rmd with new meme and images. Include proportional hazard image to docx
</commit_message>
<xml_diff>
--- a/Survival function.docx
+++ b/Survival function.docx
@@ -556,6 +556,20 @@
         <w:rPr>
           <w:rFonts w:ascii="Times New Roman" w:eastAsia="Times New Roman" w:hAnsi="Times New Roman" w:cs="Times New Roman"/>
         </w:rPr>
+        <w:br w:type="page"/>
+      </w:r>
+    </w:p>
+    <w:p>
+      <w:pPr>
+        <w:rPr>
+          <w:rFonts w:ascii="Times New Roman" w:eastAsia="Times New Roman" w:hAnsi="Times New Roman" w:cs="Times New Roman"/>
+        </w:rPr>
+      </w:pPr>
+      <w:r>
+        <w:rPr>
+          <w:rFonts w:ascii="Times New Roman" w:eastAsia="Times New Roman" w:hAnsi="Times New Roman" w:cs="Times New Roman"/>
+        </w:rPr>
+        <w:lastRenderedPageBreak/>
         <w:t>Proportional</w:t>
       </w:r>
       <w:r>
@@ -581,75 +595,58 @@
       <w:r>
         <w:rPr>
           <w:rFonts w:ascii="Times New Roman" w:eastAsia="Times New Roman" w:hAnsi="Times New Roman" w:cs="Times New Roman"/>
-        </w:rPr>
-        <w:lastRenderedPageBreak/>
-        <w:t>While AFT</w:t>
-      </w:r>
-      <w:r>
-        <w:rPr>
-          <w:rFonts w:ascii="Times New Roman" w:eastAsia="Times New Roman" w:hAnsi="Times New Roman" w:cs="Times New Roman"/>
-        </w:rPr>
-        <w:t xml:space="preserve"> (Accelerated Failure Models)</w:t>
-      </w:r>
-      <w:r>
-        <w:rPr>
-          <w:rFonts w:ascii="Times New Roman" w:eastAsia="Times New Roman" w:hAnsi="Times New Roman" w:cs="Times New Roman"/>
-        </w:rPr>
-        <w:t xml:space="preserve"> models assumes that predictors have a multiplicative effect on the time to event and additive effect for the log time to event, </w:t>
-      </w:r>
-      <w:r>
-        <w:rPr>
-          <w:rFonts w:ascii="Times New Roman" w:eastAsia="Times New Roman" w:hAnsi="Times New Roman" w:cs="Times New Roman"/>
-        </w:rPr>
-        <w:t>p</w:t>
-      </w:r>
-      <w:r>
-        <w:rPr>
-          <w:rFonts w:ascii="Times New Roman" w:eastAsia="Times New Roman" w:hAnsi="Times New Roman" w:cs="Times New Roman"/>
-        </w:rPr>
-        <w:t xml:space="preserve">roportional hazards models </w:t>
-      </w:r>
-      <w:proofErr w:type="gramStart"/>
-      <w:r>
-        <w:rPr>
-          <w:rFonts w:ascii="Times New Roman" w:eastAsia="Times New Roman" w:hAnsi="Times New Roman" w:cs="Times New Roman"/>
-        </w:rPr>
-        <w:t>assumes</w:t>
-      </w:r>
-      <w:proofErr w:type="gramEnd"/>
-      <w:r>
-        <w:rPr>
-          <w:rFonts w:ascii="Times New Roman" w:eastAsia="Times New Roman" w:hAnsi="Times New Roman" w:cs="Times New Roman"/>
-        </w:rPr>
-        <w:t xml:space="preserve"> the same for the hazard and log hazard</w:t>
-      </w:r>
-      <w:r>
-        <w:rPr>
-          <w:rFonts w:ascii="Times New Roman" w:eastAsia="Times New Roman" w:hAnsi="Times New Roman" w:cs="Times New Roman"/>
-        </w:rPr>
-        <w:t>.</w:t>
-      </w:r>
-    </w:p>
-    <w:p>
-      <w:pPr>
-        <w:rPr>
-          <w:rFonts w:ascii="Times New Roman" w:eastAsia="Times New Roman" w:hAnsi="Times New Roman" w:cs="Times New Roman"/>
-        </w:rPr>
-      </w:pPr>
-    </w:p>
-    <w:p>
-      <w:pPr>
-        <w:rPr>
-          <w:rFonts w:ascii="STIXGeneral" w:eastAsia="Times New Roman" w:hAnsi="STIXGeneral" w:cs="STIXGeneral"/>
-          <w:i/>
-          <w:iCs/>
-          <w:sz w:val="28"/>
-          <w:szCs w:val="28"/>
-        </w:rPr>
-      </w:pPr>
-      <w:r>
-        <w:rPr>
-          <w:rFonts w:ascii="STIXGeneral" w:eastAsia="Times New Roman" w:hAnsi="STIXGeneral" w:cs="STIXGeneral"/>
+          <w:noProof/>
+        </w:rPr>
+        <w:drawing>
+          <wp:inline distT="0" distB="0" distL="0" distR="0" wp14:anchorId="1203BC65" wp14:editId="345F20BF">
+            <wp:extent cx="2857500" cy="850900"/>
+            <wp:effectExtent l="0" t="0" r="0" b="0"/>
+            <wp:docPr id="6" name="Picture 6" descr="Diagram&#10;&#10;Description automatically generated"/>
+            <wp:cNvGraphicFramePr>
+              <a:graphicFrameLocks xmlns:a="http://schemas.openxmlformats.org/drawingml/2006/main" noChangeAspect="1"/>
+            </wp:cNvGraphicFramePr>
+            <a:graphic xmlns:a="http://schemas.openxmlformats.org/drawingml/2006/main">
+              <a:graphicData uri="http://schemas.openxmlformats.org/drawingml/2006/picture">
+                <pic:pic xmlns:pic="http://schemas.openxmlformats.org/drawingml/2006/picture">
+                  <pic:nvPicPr>
+                    <pic:cNvPr id="6" name="Picture 6" descr="Diagram&#10;&#10;Description automatically generated"/>
+                    <pic:cNvPicPr/>
+                  </pic:nvPicPr>
+                  <pic:blipFill>
+                    <a:blip r:embed="rId8"/>
+                    <a:stretch>
+                      <a:fillRect/>
+                    </a:stretch>
+                  </pic:blipFill>
+                  <pic:spPr>
+                    <a:xfrm>
+                      <a:off x="0" y="0"/>
+                      <a:ext cx="2857500" cy="850900"/>
+                    </a:xfrm>
+                    <a:prstGeom prst="rect">
+                      <a:avLst/>
+                    </a:prstGeom>
+                  </pic:spPr>
+                </pic:pic>
+              </a:graphicData>
+            </a:graphic>
+          </wp:inline>
+        </w:drawing>
+      </w:r>
+    </w:p>
+    <w:p>
+      <w:pPr>
+        <w:rPr>
+          <w:rFonts w:ascii="Times New Roman" w:eastAsia="Times New Roman" w:hAnsi="Times New Roman" w:cs="Times New Roman"/>
+        </w:rPr>
+      </w:pPr>
+      <w:r>
+        <w:t xml:space="preserve">where </w:t>
+      </w:r>
+      <w:r>
+        <w:rPr>
+          <w:rStyle w:val="mi"/>
+          <w:rFonts w:ascii="MathJax_Math" w:hAnsi="MathJax_Math"/>
           <w:i/>
           <w:iCs/>
           <w:sz w:val="28"/>
@@ -659,87 +656,8 @@
       </w:r>
       <w:r>
         <w:rPr>
-          <w:rFonts w:ascii="STIXGeneral" w:eastAsia="Times New Roman" w:hAnsi="STIXGeneral" w:cs="STIXGeneral"/>
-          <w:sz w:val="28"/>
-          <w:szCs w:val="28"/>
-        </w:rPr>
-        <w:t>(</w:t>
-      </w:r>
-      <w:proofErr w:type="spellStart"/>
-      <w:r>
-        <w:rPr>
-          <w:rFonts w:ascii="STIXGeneral" w:eastAsia="Times New Roman" w:hAnsi="STIXGeneral" w:cs="STIXGeneral"/>
-          <w:i/>
-          <w:iCs/>
-          <w:sz w:val="28"/>
-          <w:szCs w:val="28"/>
-        </w:rPr>
-        <w:t>t</w:t>
-      </w:r>
-      <w:r>
-        <w:rPr>
-          <w:rFonts w:ascii="STIXVariants" w:eastAsia="Times New Roman" w:hAnsi="STIXVariants" w:cs="Times New Roman"/>
-          <w:sz w:val="28"/>
-          <w:szCs w:val="28"/>
-        </w:rPr>
-        <w:t>|</w:t>
-      </w:r>
-      <w:r>
-        <w:rPr>
-          <w:rFonts w:ascii="STIXGeneral" w:eastAsia="Times New Roman" w:hAnsi="STIXGeneral" w:cs="STIXGeneral"/>
-          <w:i/>
-          <w:iCs/>
-          <w:sz w:val="28"/>
-          <w:szCs w:val="28"/>
-        </w:rPr>
-        <w:t>X</w:t>
-      </w:r>
-      <w:proofErr w:type="spellEnd"/>
-      <w:r>
-        <w:rPr>
-          <w:rFonts w:ascii="STIXGeneral" w:eastAsia="Times New Roman" w:hAnsi="STIXGeneral" w:cs="STIXGeneral"/>
-          <w:sz w:val="28"/>
-          <w:szCs w:val="28"/>
-        </w:rPr>
-        <w:t>)</w:t>
-      </w:r>
-      <w:r>
-        <w:rPr>
-          <w:rFonts w:ascii="STIXGeneral" w:eastAsia="Times New Roman" w:hAnsi="STIXGeneral" w:cs="STIXGeneral"/>
-          <w:sz w:val="28"/>
-          <w:szCs w:val="28"/>
-        </w:rPr>
-        <w:t xml:space="preserve"> </w:t>
-      </w:r>
-      <w:r>
-        <w:rPr>
-          <w:rFonts w:ascii="STIXGeneral" w:eastAsia="Times New Roman" w:hAnsi="STIXGeneral" w:cs="STIXGeneral"/>
-          <w:sz w:val="28"/>
-          <w:szCs w:val="28"/>
-        </w:rPr>
-        <w:t>=</w:t>
-      </w:r>
-      <w:r>
-        <w:rPr>
-          <w:rFonts w:ascii="STIXGeneral" w:eastAsia="Times New Roman" w:hAnsi="STIXGeneral" w:cs="STIXGeneral"/>
-          <w:sz w:val="28"/>
-          <w:szCs w:val="28"/>
-        </w:rPr>
-        <w:t xml:space="preserve"> </w:t>
-      </w:r>
-      <w:r>
-        <w:rPr>
-          <w:rFonts w:ascii="STIXGeneral" w:eastAsia="Times New Roman" w:hAnsi="STIXGeneral" w:cs="STIXGeneral"/>
-          <w:i/>
-          <w:iCs/>
-          <w:sz w:val="28"/>
-          <w:szCs w:val="28"/>
-        </w:rPr>
-        <w:t>h</w:t>
-      </w:r>
-      <w:r>
-        <w:rPr>
-          <w:rFonts w:ascii="STIXGeneral" w:eastAsia="Times New Roman" w:hAnsi="STIXGeneral" w:cs="STIXGeneral"/>
+          <w:rStyle w:val="mn"/>
+          <w:rFonts w:ascii="MathJax_Main" w:hAnsi="MathJax_Main"/>
           <w:sz w:val="20"/>
           <w:szCs w:val="20"/>
         </w:rPr>
@@ -747,7 +665,8 @@
       </w:r>
       <w:r>
         <w:rPr>
-          <w:rFonts w:ascii="STIXGeneral" w:eastAsia="Times New Roman" w:hAnsi="STIXGeneral" w:cs="STIXGeneral"/>
+          <w:rStyle w:val="mo"/>
+          <w:rFonts w:ascii="MathJax_Main" w:hAnsi="MathJax_Main"/>
           <w:sz w:val="28"/>
           <w:szCs w:val="28"/>
         </w:rPr>
@@ -755,7 +674,8 @@
       </w:r>
       <w:r>
         <w:rPr>
-          <w:rFonts w:ascii="STIXGeneral" w:eastAsia="Times New Roman" w:hAnsi="STIXGeneral" w:cs="STIXGeneral"/>
+          <w:rStyle w:val="mi"/>
+          <w:rFonts w:ascii="MathJax_Math" w:hAnsi="MathJax_Math"/>
           <w:i/>
           <w:iCs/>
           <w:sz w:val="28"/>
@@ -765,15 +685,48 @@
       </w:r>
       <w:r>
         <w:rPr>
-          <w:rFonts w:ascii="STIXGeneral" w:eastAsia="Times New Roman" w:hAnsi="STIXGeneral" w:cs="STIXGeneral"/>
+          <w:rStyle w:val="mo"/>
+          <w:rFonts w:ascii="MathJax_Main" w:hAnsi="MathJax_Main"/>
           <w:sz w:val="28"/>
           <w:szCs w:val="28"/>
         </w:rPr>
         <w:t>)</w:t>
       </w:r>
       <w:r>
-        <w:rPr>
-          <w:rFonts w:ascii="STIXGeneral" w:eastAsia="Times New Roman" w:hAnsi="STIXGeneral" w:cs="STIXGeneral"/>
+        <w:t xml:space="preserve"> is the baseline hazard function (when all predictors equal zero), </w:t>
+      </w:r>
+      <w:r>
+        <w:rPr>
+          <w:rStyle w:val="mi"/>
+          <w:rFonts w:ascii="MathJax_Math" w:hAnsi="MathJax_Math"/>
+          <w:i/>
+          <w:iCs/>
+          <w:sz w:val="28"/>
+          <w:szCs w:val="28"/>
+        </w:rPr>
+        <w:t>X</w:t>
+      </w:r>
+      <w:r>
+        <w:t xml:space="preserve"> - matrix of features (not including a constant!), </w:t>
+      </w:r>
+      <w:r>
+        <w:rPr>
+          <w:rStyle w:val="mi"/>
+          <w:rFonts w:ascii="MathJax_Math" w:hAnsi="MathJax_Math"/>
+          <w:i/>
+          <w:iCs/>
+          <w:sz w:val="28"/>
+          <w:szCs w:val="28"/>
+        </w:rPr>
+        <w:t>β</w:t>
+      </w:r>
+      <w:r>
+        <w:t xml:space="preserve"> - regression coefficients (weights). Here </w:t>
+      </w:r>
+      <w:r>
+        <w:rPr>
+          <w:rStyle w:val="mi"/>
+          <w:rFonts w:ascii="MathJax_Math" w:hAnsi="MathJax_Math"/>
           <w:i/>
           <w:iCs/>
           <w:sz w:val="28"/>
@@ -783,186 +736,252 @@
       </w:r>
       <w:r>
         <w:rPr>
-          <w:rFonts w:ascii="STIXGeneral" w:eastAsia="Times New Roman" w:hAnsi="STIXGeneral" w:cs="STIXGeneral"/>
+          <w:rStyle w:val="mo"/>
+          <w:rFonts w:ascii="MathJax_Main" w:hAnsi="MathJax_Main"/>
           <w:sz w:val="28"/>
           <w:szCs w:val="28"/>
         </w:rPr>
         <w:t>(</w:t>
       </w:r>
-      <w:r>
-        <w:rPr>
-          <w:rFonts w:ascii="STIXGeneral" w:eastAsia="Times New Roman" w:hAnsi="STIXGeneral" w:cs="STIXGeneral"/>
-          <w:i/>
-          <w:iCs/>
-          <w:sz w:val="28"/>
-          <w:szCs w:val="28"/>
-        </w:rPr>
-        <w:t>Xβ</w:t>
-      </w:r>
-      <w:r>
-        <w:rPr>
-          <w:rFonts w:ascii="STIXGeneral" w:eastAsia="Times New Roman" w:hAnsi="STIXGeneral" w:cs="STIXGeneral"/>
-          <w:sz w:val="28"/>
-          <w:szCs w:val="28"/>
-        </w:rPr>
-        <w:t>)</w:t>
-      </w:r>
-      <w:r>
-        <w:rPr>
-          <w:rFonts w:ascii="STIXGeneral" w:eastAsia="Times New Roman" w:hAnsi="STIXGeneral" w:cs="STIXGeneral"/>
-          <w:sz w:val="28"/>
-          <w:szCs w:val="28"/>
-        </w:rPr>
-        <w:t xml:space="preserve"> </w:t>
-      </w:r>
-      <w:r>
-        <w:rPr>
-          <w:rFonts w:ascii="STIXGeneral" w:eastAsia="Times New Roman" w:hAnsi="STIXGeneral" w:cs="STIXGeneral"/>
-          <w:sz w:val="28"/>
-          <w:szCs w:val="28"/>
-        </w:rPr>
-        <w:t>⇒</w:t>
-      </w:r>
-      <w:r>
-        <w:rPr>
-          <w:rFonts w:ascii="STIXGeneral" w:eastAsia="Times New Roman" w:hAnsi="STIXGeneral" w:cs="STIXGeneral"/>
-          <w:sz w:val="28"/>
-          <w:szCs w:val="28"/>
-        </w:rPr>
-        <w:t xml:space="preserve"> </w:t>
-      </w:r>
-      <w:r>
-        <w:rPr>
-          <w:rFonts w:ascii="STIXGeneral" w:eastAsia="Times New Roman" w:hAnsi="STIXGeneral" w:cs="STIXGeneral"/>
-          <w:i/>
-          <w:iCs/>
-          <w:sz w:val="28"/>
-          <w:szCs w:val="28"/>
-        </w:rPr>
-        <w:t>log</w:t>
-      </w:r>
-      <w:r>
-        <w:rPr>
-          <w:rFonts w:ascii="STIXGeneral" w:eastAsia="Times New Roman" w:hAnsi="STIXGeneral" w:cs="STIXGeneral"/>
-          <w:sz w:val="28"/>
-          <w:szCs w:val="28"/>
-        </w:rPr>
-        <w:t>(</w:t>
-      </w:r>
-      <w:r>
-        <w:rPr>
-          <w:rFonts w:ascii="STIXGeneral" w:eastAsia="Times New Roman" w:hAnsi="STIXGeneral" w:cs="STIXGeneral"/>
-          <w:i/>
-          <w:iCs/>
-          <w:sz w:val="28"/>
-          <w:szCs w:val="28"/>
-        </w:rPr>
-        <w:t>h</w:t>
-      </w:r>
-      <w:r>
-        <w:rPr>
-          <w:rFonts w:ascii="STIXGeneral" w:eastAsia="Times New Roman" w:hAnsi="STIXGeneral" w:cs="STIXGeneral"/>
-          <w:sz w:val="28"/>
-          <w:szCs w:val="28"/>
-        </w:rPr>
-        <w:t>(</w:t>
-      </w:r>
       <w:proofErr w:type="spellStart"/>
       <w:r>
         <w:rPr>
-          <w:rFonts w:ascii="STIXGeneral" w:eastAsia="Times New Roman" w:hAnsi="STIXGeneral" w:cs="STIXGeneral"/>
-          <w:i/>
-          <w:iCs/>
-          <w:sz w:val="28"/>
-          <w:szCs w:val="28"/>
-        </w:rPr>
-        <w:t>t</w:t>
-      </w:r>
-      <w:r>
-        <w:rPr>
-          <w:rFonts w:ascii="STIXVariants" w:eastAsia="Times New Roman" w:hAnsi="STIXVariants" w:cs="Times New Roman"/>
-          <w:sz w:val="28"/>
-          <w:szCs w:val="28"/>
-        </w:rPr>
-        <w:t>|</w:t>
-      </w:r>
-      <w:r>
-        <w:rPr>
-          <w:rFonts w:ascii="STIXGeneral" w:eastAsia="Times New Roman" w:hAnsi="STIXGeneral" w:cs="STIXGeneral"/>
-          <w:i/>
-          <w:iCs/>
-          <w:sz w:val="28"/>
-          <w:szCs w:val="28"/>
-        </w:rPr>
-        <w:t>X</w:t>
-      </w:r>
-      <w:proofErr w:type="spellEnd"/>
-      <w:r>
-        <w:rPr>
-          <w:rFonts w:ascii="STIXGeneral" w:eastAsia="Times New Roman" w:hAnsi="STIXGeneral" w:cs="STIXGeneral"/>
-          <w:sz w:val="28"/>
-          <w:szCs w:val="28"/>
-        </w:rPr>
-        <w:t>))</w:t>
-      </w:r>
-      <w:r>
-        <w:rPr>
-          <w:rFonts w:ascii="STIXGeneral" w:eastAsia="Times New Roman" w:hAnsi="STIXGeneral" w:cs="STIXGeneral"/>
-          <w:sz w:val="28"/>
-          <w:szCs w:val="28"/>
-        </w:rPr>
-        <w:t xml:space="preserve"> </w:t>
-      </w:r>
-      <w:r>
-        <w:rPr>
-          <w:rFonts w:ascii="STIXGeneral" w:eastAsia="Times New Roman" w:hAnsi="STIXGeneral" w:cs="STIXGeneral"/>
-          <w:sz w:val="28"/>
-          <w:szCs w:val="28"/>
-        </w:rPr>
-        <w:t>=</w:t>
-      </w:r>
-      <w:r>
-        <w:rPr>
-          <w:rFonts w:ascii="STIXGeneral" w:eastAsia="Times New Roman" w:hAnsi="STIXGeneral" w:cs="STIXGeneral"/>
-          <w:sz w:val="28"/>
-          <w:szCs w:val="28"/>
-        </w:rPr>
-        <w:t xml:space="preserve"> </w:t>
-      </w:r>
-      <w:r>
-        <w:rPr>
-          <w:rFonts w:ascii="STIXGeneral" w:eastAsia="Times New Roman" w:hAnsi="STIXGeneral" w:cs="STIXGeneral"/>
-          <w:i/>
-          <w:iCs/>
-          <w:sz w:val="28"/>
-          <w:szCs w:val="28"/>
-        </w:rPr>
-        <w:t>log</w:t>
-      </w:r>
-      <w:r>
-        <w:rPr>
-          <w:rFonts w:ascii="STIXGeneral" w:eastAsia="Times New Roman" w:hAnsi="STIXGeneral" w:cs="STIXGeneral"/>
-          <w:sz w:val="28"/>
-          <w:szCs w:val="28"/>
-        </w:rPr>
-        <w:t>(</w:t>
-      </w:r>
-      <w:r>
-        <w:rPr>
-          <w:rFonts w:ascii="STIXGeneral" w:eastAsia="Times New Roman" w:hAnsi="STIXGeneral" w:cs="STIXGeneral"/>
-          <w:i/>
-          <w:iCs/>
-          <w:sz w:val="28"/>
-          <w:szCs w:val="28"/>
-        </w:rPr>
-        <w:t>h</w:t>
-      </w:r>
-      <w:r>
-        <w:rPr>
-          <w:rFonts w:ascii="STIXGeneral" w:eastAsia="Times New Roman" w:hAnsi="STIXGeneral" w:cs="STIXGeneral"/>
+          <w:rStyle w:val="mi"/>
+          <w:rFonts w:ascii="MathJax_Math" w:hAnsi="MathJax_Math"/>
+          <w:i/>
+          <w:iCs/>
+          <w:sz w:val="28"/>
+          <w:szCs w:val="28"/>
+        </w:rPr>
+        <w:t>x</w:t>
+      </w:r>
+      <w:r>
+        <w:rPr>
+          <w:rStyle w:val="mo"/>
+          <w:rFonts w:ascii="MathJax_Main" w:hAnsi="MathJax_Main"/>
           <w:sz w:val="20"/>
           <w:szCs w:val="20"/>
         </w:rPr>
+        <w:t>‘</w:t>
+      </w:r>
+      <w:r>
+        <w:rPr>
+          <w:rStyle w:val="mi"/>
+          <w:rFonts w:ascii="MathJax_Math" w:hAnsi="MathJax_Math"/>
+          <w:i/>
+          <w:iCs/>
+          <w:sz w:val="20"/>
+          <w:szCs w:val="20"/>
+        </w:rPr>
+        <w:t>i</w:t>
+      </w:r>
+      <w:proofErr w:type="spellEnd"/>
+      <w:r>
+        <w:rPr>
+          <w:rStyle w:val="mi"/>
+          <w:rFonts w:ascii="MathJax_Math" w:hAnsi="MathJax_Math"/>
+          <w:i/>
+          <w:iCs/>
+          <w:sz w:val="28"/>
+          <w:szCs w:val="28"/>
+        </w:rPr>
+        <w:t>β</w:t>
+      </w:r>
+      <w:r>
+        <w:rPr>
+          <w:rStyle w:val="mo"/>
+          <w:rFonts w:ascii="MathJax_Main" w:hAnsi="MathJax_Main"/>
+          <w:sz w:val="28"/>
+          <w:szCs w:val="28"/>
+        </w:rPr>
+        <w:t>)</w:t>
+      </w:r>
+      <w:r>
+        <w:t xml:space="preserve"> is the relative risk associated with the set of characteristics </w:t>
+      </w:r>
+      <w:proofErr w:type="spellStart"/>
+      <w:r>
+        <w:rPr>
+          <w:rStyle w:val="Emphasis"/>
+        </w:rPr>
+        <w:t>x_i</w:t>
+      </w:r>
+      <w:proofErr w:type="spellEnd"/>
+      <w:r>
+        <w:t xml:space="preserve"> for the </w:t>
+      </w:r>
+      <w:proofErr w:type="spellStart"/>
+      <w:r>
+        <w:t>i-th</w:t>
+      </w:r>
+      <w:proofErr w:type="spellEnd"/>
+      <w:r>
+        <w:t xml:space="preserve"> individual in comparison with the risk of an individual with all characteristics equal zero.</w:t>
+      </w:r>
+    </w:p>
+    <w:p>
+      <w:pPr>
+        <w:rPr>
+          <w:rFonts w:ascii="Times New Roman" w:eastAsia="Times New Roman" w:hAnsi="Times New Roman" w:cs="Times New Roman"/>
+        </w:rPr>
+      </w:pPr>
+    </w:p>
+    <w:p>
+      <w:pPr>
+        <w:rPr>
+          <w:rFonts w:ascii="Times New Roman" w:eastAsia="Times New Roman" w:hAnsi="Times New Roman" w:cs="Times New Roman"/>
+        </w:rPr>
+      </w:pPr>
+      <w:r>
+        <w:rPr>
+          <w:rFonts w:ascii="Times New Roman" w:eastAsia="Times New Roman" w:hAnsi="Times New Roman" w:cs="Times New Roman"/>
+        </w:rPr>
+        <w:t>While AFT</w:t>
+      </w:r>
+      <w:r>
+        <w:rPr>
+          <w:rFonts w:ascii="Times New Roman" w:eastAsia="Times New Roman" w:hAnsi="Times New Roman" w:cs="Times New Roman"/>
+        </w:rPr>
+        <w:t xml:space="preserve"> (Accelerated Failure Models)</w:t>
+      </w:r>
+      <w:r>
+        <w:rPr>
+          <w:rFonts w:ascii="Times New Roman" w:eastAsia="Times New Roman" w:hAnsi="Times New Roman" w:cs="Times New Roman"/>
+        </w:rPr>
+        <w:t xml:space="preserve"> models assumes that predictors have a multiplicative effect on the time to event and additive effect for the log time to event, </w:t>
+      </w:r>
+      <w:r>
+        <w:rPr>
+          <w:rFonts w:ascii="Times New Roman" w:eastAsia="Times New Roman" w:hAnsi="Times New Roman" w:cs="Times New Roman"/>
+        </w:rPr>
+        <w:t>p</w:t>
+      </w:r>
+      <w:r>
+        <w:rPr>
+          <w:rFonts w:ascii="Times New Roman" w:eastAsia="Times New Roman" w:hAnsi="Times New Roman" w:cs="Times New Roman"/>
+        </w:rPr>
+        <w:t>roportional hazards models assumes the same for the hazard and log hazard</w:t>
+      </w:r>
+      <w:r>
+        <w:rPr>
+          <w:rFonts w:ascii="Times New Roman" w:eastAsia="Times New Roman" w:hAnsi="Times New Roman" w:cs="Times New Roman"/>
+        </w:rPr>
+        <w:t>.</w:t>
+      </w:r>
+    </w:p>
+    <w:p>
+      <w:pPr>
+        <w:rPr>
+          <w:rFonts w:ascii="Times New Roman" w:eastAsia="Times New Roman" w:hAnsi="Times New Roman" w:cs="Times New Roman"/>
+        </w:rPr>
+      </w:pPr>
+    </w:p>
+    <w:p>
+      <w:pPr>
+        <w:rPr>
+          <w:rFonts w:ascii="STIXGeneral" w:eastAsia="Times New Roman" w:hAnsi="STIXGeneral" w:cs="STIXGeneral"/>
+          <w:i/>
+          <w:iCs/>
+          <w:sz w:val="28"/>
+          <w:szCs w:val="28"/>
+        </w:rPr>
+      </w:pPr>
+      <w:r>
+        <w:rPr>
+          <w:rFonts w:ascii="STIXGeneral" w:eastAsia="Times New Roman" w:hAnsi="STIXGeneral" w:cs="STIXGeneral"/>
+          <w:i/>
+          <w:iCs/>
+          <w:sz w:val="28"/>
+          <w:szCs w:val="28"/>
+        </w:rPr>
+        <w:t>h</w:t>
+      </w:r>
+      <w:r>
+        <w:rPr>
+          <w:rFonts w:ascii="STIXGeneral" w:eastAsia="Times New Roman" w:hAnsi="STIXGeneral" w:cs="STIXGeneral"/>
+          <w:sz w:val="28"/>
+          <w:szCs w:val="28"/>
+        </w:rPr>
+        <w:t>(</w:t>
+      </w:r>
+      <w:proofErr w:type="spellStart"/>
+      <w:r>
+        <w:rPr>
+          <w:rFonts w:ascii="STIXGeneral" w:eastAsia="Times New Roman" w:hAnsi="STIXGeneral" w:cs="STIXGeneral"/>
+          <w:i/>
+          <w:iCs/>
+          <w:sz w:val="28"/>
+          <w:szCs w:val="28"/>
+        </w:rPr>
+        <w:t>t</w:t>
+      </w:r>
+      <w:r>
+        <w:rPr>
+          <w:rFonts w:ascii="STIXVariants" w:eastAsia="Times New Roman" w:hAnsi="STIXVariants" w:cs="Times New Roman"/>
+          <w:sz w:val="28"/>
+          <w:szCs w:val="28"/>
+        </w:rPr>
+        <w:t>|</w:t>
+      </w:r>
+      <w:r>
+        <w:rPr>
+          <w:rFonts w:ascii="STIXGeneral" w:eastAsia="Times New Roman" w:hAnsi="STIXGeneral" w:cs="STIXGeneral"/>
+          <w:i/>
+          <w:iCs/>
+          <w:sz w:val="28"/>
+          <w:szCs w:val="28"/>
+        </w:rPr>
+        <w:t>X</w:t>
+      </w:r>
+      <w:proofErr w:type="spellEnd"/>
+      <w:r>
+        <w:rPr>
+          <w:rFonts w:ascii="STIXGeneral" w:eastAsia="Times New Roman" w:hAnsi="STIXGeneral" w:cs="STIXGeneral"/>
+          <w:sz w:val="28"/>
+          <w:szCs w:val="28"/>
+        </w:rPr>
+        <w:t>)</w:t>
+      </w:r>
+      <w:r>
+        <w:rPr>
+          <w:rFonts w:ascii="STIXGeneral" w:eastAsia="Times New Roman" w:hAnsi="STIXGeneral" w:cs="STIXGeneral"/>
+          <w:sz w:val="28"/>
+          <w:szCs w:val="28"/>
+        </w:rPr>
+        <w:t xml:space="preserve"> </w:t>
+      </w:r>
+      <w:r>
+        <w:rPr>
+          <w:rFonts w:ascii="STIXGeneral" w:eastAsia="Times New Roman" w:hAnsi="STIXGeneral" w:cs="STIXGeneral"/>
+          <w:sz w:val="28"/>
+          <w:szCs w:val="28"/>
+        </w:rPr>
+        <w:t>=</w:t>
+      </w:r>
+      <w:r>
+        <w:rPr>
+          <w:rFonts w:ascii="STIXGeneral" w:eastAsia="Times New Roman" w:hAnsi="STIXGeneral" w:cs="STIXGeneral"/>
+          <w:sz w:val="28"/>
+          <w:szCs w:val="28"/>
+        </w:rPr>
+        <w:t xml:space="preserve"> </w:t>
+      </w:r>
+      <w:r>
+        <w:rPr>
+          <w:rFonts w:ascii="STIXGeneral" w:eastAsia="Times New Roman" w:hAnsi="STIXGeneral" w:cs="STIXGeneral"/>
+          <w:i/>
+          <w:iCs/>
+          <w:sz w:val="28"/>
+          <w:szCs w:val="28"/>
+        </w:rPr>
+        <w:t>h</w:t>
+      </w:r>
+      <w:r>
+        <w:rPr>
+          <w:rFonts w:ascii="STIXGeneral" w:eastAsia="Times New Roman" w:hAnsi="STIXGeneral" w:cs="STIXGeneral"/>
+          <w:sz w:val="20"/>
+          <w:szCs w:val="20"/>
+        </w:rPr>
         <w:t>0</w:t>
       </w:r>
       <w:r>
@@ -983,7 +1002,226 @@
         </w:rPr>
         <w:t>t</w:t>
       </w:r>
-      <w:proofErr w:type="gramStart"/>
+      <w:r>
+        <w:rPr>
+          <w:rFonts w:ascii="STIXGeneral" w:eastAsia="Times New Roman" w:hAnsi="STIXGeneral" w:cs="STIXGeneral"/>
+          <w:sz w:val="28"/>
+          <w:szCs w:val="28"/>
+        </w:rPr>
+        <w:t>)</w:t>
+      </w:r>
+      <w:r>
+        <w:rPr>
+          <w:rFonts w:ascii="STIXGeneral" w:eastAsia="Times New Roman" w:hAnsi="STIXGeneral" w:cs="STIXGeneral"/>
+          <w:i/>
+          <w:iCs/>
+          <w:sz w:val="28"/>
+          <w:szCs w:val="28"/>
+        </w:rPr>
+        <w:t>exp</w:t>
+      </w:r>
+      <w:r>
+        <w:rPr>
+          <w:rFonts w:ascii="STIXGeneral" w:eastAsia="Times New Roman" w:hAnsi="STIXGeneral" w:cs="STIXGeneral"/>
+          <w:sz w:val="28"/>
+          <w:szCs w:val="28"/>
+        </w:rPr>
+        <w:t>(</w:t>
+      </w:r>
+      <w:r>
+        <w:rPr>
+          <w:rFonts w:ascii="STIXGeneral" w:eastAsia="Times New Roman" w:hAnsi="STIXGeneral" w:cs="STIXGeneral"/>
+          <w:i/>
+          <w:iCs/>
+          <w:sz w:val="28"/>
+          <w:szCs w:val="28"/>
+        </w:rPr>
+        <w:t>Xβ</w:t>
+      </w:r>
+      <w:r>
+        <w:rPr>
+          <w:rFonts w:ascii="STIXGeneral" w:eastAsia="Times New Roman" w:hAnsi="STIXGeneral" w:cs="STIXGeneral"/>
+          <w:sz w:val="28"/>
+          <w:szCs w:val="28"/>
+        </w:rPr>
+        <w:t>)</w:t>
+      </w:r>
+      <w:r>
+        <w:rPr>
+          <w:rFonts w:ascii="STIXGeneral" w:eastAsia="Times New Roman" w:hAnsi="STIXGeneral" w:cs="STIXGeneral"/>
+          <w:sz w:val="28"/>
+          <w:szCs w:val="28"/>
+        </w:rPr>
+        <w:t xml:space="preserve"> </w:t>
+      </w:r>
+      <w:r>
+        <w:rPr>
+          <w:rFonts w:ascii="STIXGeneral" w:eastAsia="Times New Roman" w:hAnsi="STIXGeneral" w:cs="STIXGeneral"/>
+          <w:sz w:val="28"/>
+          <w:szCs w:val="28"/>
+        </w:rPr>
+        <w:t>⇒</w:t>
+      </w:r>
+      <w:r>
+        <w:rPr>
+          <w:rFonts w:ascii="STIXGeneral" w:eastAsia="Times New Roman" w:hAnsi="STIXGeneral" w:cs="STIXGeneral"/>
+          <w:sz w:val="28"/>
+          <w:szCs w:val="28"/>
+        </w:rPr>
+        <w:t xml:space="preserve"> </w:t>
+      </w:r>
+      <w:r>
+        <w:rPr>
+          <w:rFonts w:ascii="STIXGeneral" w:eastAsia="Times New Roman" w:hAnsi="STIXGeneral" w:cs="STIXGeneral"/>
+          <w:i/>
+          <w:iCs/>
+          <w:sz w:val="28"/>
+          <w:szCs w:val="28"/>
+        </w:rPr>
+        <w:t>log</w:t>
+      </w:r>
+      <w:r>
+        <w:rPr>
+          <w:rFonts w:ascii="STIXGeneral" w:eastAsia="Times New Roman" w:hAnsi="STIXGeneral" w:cs="STIXGeneral"/>
+          <w:sz w:val="28"/>
+          <w:szCs w:val="28"/>
+        </w:rPr>
+        <w:t>(</w:t>
+      </w:r>
+      <w:r>
+        <w:rPr>
+          <w:rFonts w:ascii="STIXGeneral" w:eastAsia="Times New Roman" w:hAnsi="STIXGeneral" w:cs="STIXGeneral"/>
+          <w:i/>
+          <w:iCs/>
+          <w:sz w:val="28"/>
+          <w:szCs w:val="28"/>
+        </w:rPr>
+        <w:t>h</w:t>
+      </w:r>
+      <w:r>
+        <w:rPr>
+          <w:rFonts w:ascii="STIXGeneral" w:eastAsia="Times New Roman" w:hAnsi="STIXGeneral" w:cs="STIXGeneral"/>
+          <w:sz w:val="28"/>
+          <w:szCs w:val="28"/>
+        </w:rPr>
+        <w:t>(</w:t>
+      </w:r>
+      <w:proofErr w:type="spellStart"/>
+      <w:r>
+        <w:rPr>
+          <w:rFonts w:ascii="STIXGeneral" w:eastAsia="Times New Roman" w:hAnsi="STIXGeneral" w:cs="STIXGeneral"/>
+          <w:i/>
+          <w:iCs/>
+          <w:sz w:val="28"/>
+          <w:szCs w:val="28"/>
+        </w:rPr>
+        <w:t>t</w:t>
+      </w:r>
+      <w:r>
+        <w:rPr>
+          <w:rFonts w:ascii="STIXVariants" w:eastAsia="Times New Roman" w:hAnsi="STIXVariants" w:cs="Times New Roman"/>
+          <w:sz w:val="28"/>
+          <w:szCs w:val="28"/>
+        </w:rPr>
+        <w:t>|</w:t>
+      </w:r>
+      <w:r>
+        <w:rPr>
+          <w:rFonts w:ascii="STIXGeneral" w:eastAsia="Times New Roman" w:hAnsi="STIXGeneral" w:cs="STIXGeneral"/>
+          <w:i/>
+          <w:iCs/>
+          <w:sz w:val="28"/>
+          <w:szCs w:val="28"/>
+        </w:rPr>
+        <w:t>X</w:t>
+      </w:r>
+      <w:proofErr w:type="spellEnd"/>
+      <w:r>
+        <w:rPr>
+          <w:rFonts w:ascii="STIXGeneral" w:eastAsia="Times New Roman" w:hAnsi="STIXGeneral" w:cs="STIXGeneral"/>
+          <w:sz w:val="28"/>
+          <w:szCs w:val="28"/>
+        </w:rPr>
+        <w:t>))</w:t>
+      </w:r>
+      <w:r>
+        <w:rPr>
+          <w:rFonts w:ascii="STIXGeneral" w:eastAsia="Times New Roman" w:hAnsi="STIXGeneral" w:cs="STIXGeneral"/>
+          <w:sz w:val="28"/>
+          <w:szCs w:val="28"/>
+        </w:rPr>
+        <w:t xml:space="preserve"> </w:t>
+      </w:r>
+      <w:r>
+        <w:rPr>
+          <w:rFonts w:ascii="STIXGeneral" w:eastAsia="Times New Roman" w:hAnsi="STIXGeneral" w:cs="STIXGeneral"/>
+          <w:sz w:val="28"/>
+          <w:szCs w:val="28"/>
+        </w:rPr>
+        <w:t>=</w:t>
+      </w:r>
+      <w:r>
+        <w:rPr>
+          <w:rFonts w:ascii="STIXGeneral" w:eastAsia="Times New Roman" w:hAnsi="STIXGeneral" w:cs="STIXGeneral"/>
+          <w:sz w:val="28"/>
+          <w:szCs w:val="28"/>
+        </w:rPr>
+        <w:t xml:space="preserve"> </w:t>
+      </w:r>
+      <w:r>
+        <w:rPr>
+          <w:rFonts w:ascii="STIXGeneral" w:eastAsia="Times New Roman" w:hAnsi="STIXGeneral" w:cs="STIXGeneral"/>
+          <w:i/>
+          <w:iCs/>
+          <w:sz w:val="28"/>
+          <w:szCs w:val="28"/>
+        </w:rPr>
+        <w:t>log</w:t>
+      </w:r>
+      <w:r>
+        <w:rPr>
+          <w:rFonts w:ascii="STIXGeneral" w:eastAsia="Times New Roman" w:hAnsi="STIXGeneral" w:cs="STIXGeneral"/>
+          <w:sz w:val="28"/>
+          <w:szCs w:val="28"/>
+        </w:rPr>
+        <w:t>(</w:t>
+      </w:r>
+      <w:r>
+        <w:rPr>
+          <w:rFonts w:ascii="STIXGeneral" w:eastAsia="Times New Roman" w:hAnsi="STIXGeneral" w:cs="STIXGeneral"/>
+          <w:i/>
+          <w:iCs/>
+          <w:sz w:val="28"/>
+          <w:szCs w:val="28"/>
+        </w:rPr>
+        <w:t>h</w:t>
+      </w:r>
+      <w:r>
+        <w:rPr>
+          <w:rFonts w:ascii="STIXGeneral" w:eastAsia="Times New Roman" w:hAnsi="STIXGeneral" w:cs="STIXGeneral"/>
+          <w:sz w:val="20"/>
+          <w:szCs w:val="20"/>
+        </w:rPr>
+        <w:t>0</w:t>
+      </w:r>
+      <w:r>
+        <w:rPr>
+          <w:rFonts w:ascii="STIXGeneral" w:eastAsia="Times New Roman" w:hAnsi="STIXGeneral" w:cs="STIXGeneral"/>
+          <w:sz w:val="28"/>
+          <w:szCs w:val="28"/>
+        </w:rPr>
+        <w:t>(</w:t>
+      </w:r>
+      <w:r>
+        <w:rPr>
+          <w:rFonts w:ascii="STIXGeneral" w:eastAsia="Times New Roman" w:hAnsi="STIXGeneral" w:cs="STIXGeneral"/>
+          <w:i/>
+          <w:iCs/>
+          <w:sz w:val="28"/>
+          <w:szCs w:val="28"/>
+        </w:rPr>
+        <w:t>t</w:t>
+      </w:r>
       <w:r>
         <w:rPr>
           <w:rFonts w:ascii="STIXGeneral" w:eastAsia="Times New Roman" w:hAnsi="STIXGeneral" w:cs="STIXGeneral"/>
@@ -992,7 +1230,6 @@
         </w:rPr>
         <w:t>))+</w:t>
       </w:r>
-      <w:proofErr w:type="gramEnd"/>
       <w:r>
         <w:rPr>
           <w:rFonts w:ascii="STIXGeneral" w:eastAsia="Times New Roman" w:hAnsi="STIXGeneral" w:cs="STIXGeneral"/>
@@ -1008,38 +1245,40 @@
       <w:pPr>
         <w:rPr>
           <w:rFonts w:ascii="STIXGeneral" w:eastAsia="Times New Roman" w:hAnsi="STIXGeneral" w:cs="STIXGeneral"/>
-          <w:i/>
-          <w:iCs/>
-          <w:sz w:val="28"/>
-          <w:szCs w:val="28"/>
-        </w:rPr>
-      </w:pPr>
-    </w:p>
-    <w:p>
-      <w:pPr>
-        <w:rPr>
-          <w:rFonts w:ascii="Times New Roman" w:eastAsia="Times New Roman" w:hAnsi="Times New Roman" w:cs="Times New Roman"/>
-        </w:rPr>
-      </w:pPr>
-      <w:r>
-        <w:rPr>
-          <w:rFonts w:ascii="Times New Roman" w:eastAsia="Times New Roman" w:hAnsi="Times New Roman" w:cs="Times New Roman"/>
-        </w:rPr>
-        <w:t xml:space="preserve">It is important to emphasize that the relative risk does not depend on time, </w:t>
-      </w:r>
-      <w:proofErr w:type="gramStart"/>
-      <w:r>
-        <w:rPr>
-          <w:rFonts w:ascii="Times New Roman" w:eastAsia="Times New Roman" w:hAnsi="Times New Roman" w:cs="Times New Roman"/>
-        </w:rPr>
-        <w:t>i.e.</w:t>
-      </w:r>
-      <w:proofErr w:type="gramEnd"/>
-      <w:r>
-        <w:rPr>
-          <w:rFonts w:ascii="Times New Roman" w:eastAsia="Times New Roman" w:hAnsi="Times New Roman" w:cs="Times New Roman"/>
-        </w:rPr>
-        <w:t> it is constant in time for the same pair of values of any feature, so hazards are proportional independent of time.</w:t>
+          <w:sz w:val="28"/>
+          <w:szCs w:val="28"/>
+        </w:rPr>
+      </w:pPr>
+    </w:p>
+    <w:p>
+      <w:pPr>
+        <w:rPr>
+          <w:rFonts w:ascii="STIXGeneral" w:eastAsia="Times New Roman" w:hAnsi="STIXGeneral" w:cs="STIXGeneral"/>
+          <w:sz w:val="28"/>
+          <w:szCs w:val="28"/>
+        </w:rPr>
+      </w:pPr>
+    </w:p>
+    <w:p>
+      <w:pPr>
+        <w:rPr>
+          <w:rFonts w:ascii="STIXGeneral" w:eastAsia="Times New Roman" w:hAnsi="STIXGeneral" w:cs="STIXGeneral"/>
+          <w:sz w:val="28"/>
+          <w:szCs w:val="28"/>
+        </w:rPr>
+      </w:pPr>
+    </w:p>
+    <w:p>
+      <w:pPr>
+        <w:rPr>
+          <w:rFonts w:ascii="Times New Roman" w:eastAsia="Times New Roman" w:hAnsi="Times New Roman" w:cs="Times New Roman"/>
+        </w:rPr>
+      </w:pPr>
+      <w:r>
+        <w:rPr>
+          <w:rFonts w:ascii="Times New Roman" w:eastAsia="Times New Roman" w:hAnsi="Times New Roman" w:cs="Times New Roman"/>
+        </w:rPr>
+        <w:t>It is important to emphasize that the relative risk does not depend on time, i.e. it is constant in time for the same pair of values of any feature, so hazards are proportional independent of time.</w:t>
       </w:r>
     </w:p>
     <w:p>
@@ -1115,21 +1354,7 @@
         <w:rPr>
           <w:rFonts w:ascii="Times New Roman" w:eastAsia="Times New Roman" w:hAnsi="Times New Roman" w:cs="Times New Roman"/>
         </w:rPr>
-        <w:t xml:space="preserve"> are more widely used than parametric PH </w:t>
-      </w:r>
-      <w:proofErr w:type="gramStart"/>
-      <w:r>
-        <w:rPr>
-          <w:rFonts w:ascii="Times New Roman" w:eastAsia="Times New Roman" w:hAnsi="Times New Roman" w:cs="Times New Roman"/>
-        </w:rPr>
-        <w:t>models, because</w:t>
-      </w:r>
-      <w:proofErr w:type="gramEnd"/>
-      <w:r>
-        <w:rPr>
-          <w:rFonts w:ascii="Times New Roman" w:eastAsia="Times New Roman" w:hAnsi="Times New Roman" w:cs="Times New Roman"/>
-        </w:rPr>
-        <w:t xml:space="preserve"> they do not have parametric assumptions concerning baseline functions - just the effect of covariates on hazard. Cox argued that when the PH assumption holds, information about baseline hazard function is not very useful in estimating the parameters of primary interest (</w:t>
+        <w:t xml:space="preserve"> are more widely used than parametric PH models, because they do not have parametric assumptions concerning baseline functions - just the effect of covariates on hazard. Cox argued that when the PH assumption holds, information about baseline hazard function is not very useful in estimating the parameters of primary interest (</w:t>
       </w:r>
       <w:r>
         <w:rPr>
@@ -1195,7 +1420,7 @@
         </w:rPr>
         <w:t xml:space="preserve"> (</w:t>
       </w:r>
-      <w:hyperlink r:id="rId8" w:anchor="ref-harrell_regression_2015" w:history="1">
+      <w:hyperlink r:id="rId9" w:anchor="ref-harrell_regression_2015" w:history="1">
         <w:r>
           <w:rPr>
             <w:rFonts w:ascii="Times New Roman" w:eastAsia="Times New Roman" w:hAnsi="Times New Roman" w:cs="Times New Roman"/>
@@ -1266,7 +1491,7 @@
                     <pic:cNvPicPr/>
                   </pic:nvPicPr>
                   <pic:blipFill>
-                    <a:blip r:embed="rId9"/>
+                    <a:blip r:embed="rId10"/>
                     <a:stretch>
                       <a:fillRect/>
                     </a:stretch>
@@ -1331,6 +1556,7 @@
         <w:rPr>
           <w:rFonts w:ascii="Times New Roman" w:eastAsia="Times New Roman" w:hAnsi="Times New Roman" w:cs="Times New Roman"/>
         </w:rPr>
+        <w:lastRenderedPageBreak/>
         <w:t>. Newton-</w:t>
       </w:r>
       <w:proofErr w:type="spellStart"/>
@@ -1362,7 +1588,6 @@
         <w:t xml:space="preserve">After estimating the Cox PH we can get a linear prediction for each individual as </w:t>
       </w:r>
       <w:proofErr w:type="spellStart"/>
-      <w:proofErr w:type="gramStart"/>
       <w:r>
         <w:rPr>
           <w:rFonts w:ascii="STIXGeneral" w:eastAsia="Times New Roman" w:hAnsi="STIXGeneral" w:cs="STIXGeneral"/>
@@ -1381,7 +1606,6 @@
         </w:rPr>
         <w:t>‘</w:t>
       </w:r>
-      <w:proofErr w:type="gramEnd"/>
       <w:r>
         <w:rPr>
           <w:rFonts w:ascii="STIXGeneral" w:eastAsia="Times New Roman" w:hAnsi="STIXGeneral" w:cs="STIXGeneral"/>

</xml_diff>